<commit_message>
Documentation on Tray Support
</commit_message>
<xml_diff>
--- a/DigiIncubator.docx
+++ b/DigiIncubator.docx
@@ -10905,7 +10905,6 @@
           <w:szCs w:val="24"/>
         </w:rPr>
       </w:pPr>
-      <w:bookmarkStart w:id="36" w:name="_GoBack"/>
       <w:r>
         <w:rPr>
           <w:rFonts w:ascii="Times New Roman" w:hAnsi="Times New Roman" w:cs="Times New Roman"/>
@@ -10956,7 +10955,6 @@
           </wp:inline>
         </w:drawing>
       </w:r>
-      <w:bookmarkEnd w:id="36"/>
     </w:p>
     <w:p>
       <w:pPr>
@@ -11071,7 +11069,7 @@
           <w:szCs w:val="24"/>
         </w:rPr>
       </w:pPr>
-      <w:bookmarkStart w:id="37" w:name="_Toc68082851"/>
+      <w:bookmarkStart w:id="36" w:name="_Toc68082851"/>
       <w:r>
         <w:rPr>
           <w:rFonts w:ascii="Times New Roman" w:hAnsi="Times New Roman" w:cs="Times New Roman"/>
@@ -11108,6 +11106,31 @@
         </w:rPr>
         <w:t>: DESIGN AND IMPLEMENTATION</w:t>
       </w:r>
+      <w:bookmarkEnd w:id="36"/>
+    </w:p>
+    <w:p>
+      <w:pPr>
+        <w:rPr>
+          <w:rFonts w:ascii="Times New Roman" w:hAnsi="Times New Roman" w:cs="Times New Roman"/>
+          <w:sz w:val="24"/>
+        </w:rPr>
+      </w:pPr>
+      <w:r>
+        <w:rPr>
+          <w:rFonts w:ascii="Times New Roman" w:hAnsi="Times New Roman" w:cs="Times New Roman"/>
+          <w:sz w:val="24"/>
+        </w:rPr>
+        <w:t>4.1 THE PHYSICAL INCABATOR STRUCTURE</w:t>
+      </w:r>
+    </w:p>
+    <w:p>
+      <w:pPr>
+        <w:rPr>
+          <w:rFonts w:ascii="Times New Roman" w:hAnsi="Times New Roman" w:cs="Times New Roman"/>
+          <w:sz w:val="24"/>
+        </w:rPr>
+      </w:pPr>
+      <w:bookmarkStart w:id="37" w:name="_GoBack"/>
       <w:bookmarkEnd w:id="37"/>
     </w:p>
     <w:p>
@@ -12114,6 +12137,7 @@
           <w:sz w:val="24"/>
           <w:szCs w:val="24"/>
         </w:rPr>
+        <w:lastRenderedPageBreak/>
         <w:t>REFERENCES</w:t>
       </w:r>
       <w:bookmarkEnd w:id="40"/>
@@ -12143,7 +12167,6 @@
           <w:sz w:val="24"/>
           <w:szCs w:val="24"/>
         </w:rPr>
-        <w:lastRenderedPageBreak/>
         <w:t xml:space="preserve">1. </w:t>
       </w:r>
       <w:proofErr w:type="spellStart"/>
@@ -12960,6 +12983,7 @@
           <w:id w:val="-348493367"/>
           <w:citation/>
         </w:sdtPr>
+        <w:sdtEndPr/>
         <w:sdtContent>
           <w:r>
             <w:rPr>
@@ -13031,6 +13055,7 @@
           <w:id w:val="-60554063"/>
           <w:citation/>
         </w:sdtPr>
+        <w:sdtEndPr/>
         <w:sdtContent>
           <w:r>
             <w:rPr>
@@ -13090,6 +13115,7 @@
           <w:sz w:val="24"/>
           <w:szCs w:val="24"/>
         </w:rPr>
+        <w:lastRenderedPageBreak/>
         <w:t xml:space="preserve">11. </w:t>
       </w:r>
       <w:proofErr w:type="spellStart"/>
@@ -13198,7 +13224,6 @@
           <w:sz w:val="24"/>
           <w:szCs w:val="24"/>
         </w:rPr>
-        <w:lastRenderedPageBreak/>
         <w:t xml:space="preserve">12. </w:t>
       </w:r>
       <w:proofErr w:type="spellStart"/>
@@ -13319,6 +13344,7 @@
           <w:id w:val="256483419"/>
           <w:citation/>
         </w:sdtPr>
+        <w:sdtEndPr/>
         <w:sdtContent>
           <w:r>
             <w:rPr>
@@ -13390,6 +13416,7 @@
           <w:id w:val="-1997788085"/>
           <w:citation/>
         </w:sdtPr>
+        <w:sdtEndPr/>
         <w:sdtContent>
           <w:r>
             <w:rPr>
@@ -14033,6 +14060,7 @@
           <w:sz w:val="24"/>
           <w:szCs w:val="24"/>
         </w:rPr>
+        <w:lastRenderedPageBreak/>
         <w:t>Al</w:t>
       </w:r>
     </w:p>
@@ -14182,7 +14210,7 @@
           <w:rPr>
             <w:noProof/>
           </w:rPr>
-          <w:t>20</w:t>
+          <w:t>31</w:t>
         </w:r>
         <w:r>
           <w:rPr>
@@ -16025,7 +16053,7 @@
 </file>
 
 <file path=customXml/itemProps1.xml><?xml version="1.0" encoding="utf-8"?>
-<ds:datastoreItem xmlns:ds="http://schemas.openxmlformats.org/officeDocument/2006/customXml" ds:itemID="{F60375E0-C4B9-407E-95B9-FAD15D4A3271}">
+<ds:datastoreItem xmlns:ds="http://schemas.openxmlformats.org/officeDocument/2006/customXml" ds:itemID="{83AA2439-EB59-4D7D-B00E-9436A52E74C6}">
   <ds:schemaRefs>
     <ds:schemaRef ds:uri="http://schemas.openxmlformats.org/officeDocument/2006/bibliography"/>
   </ds:schemaRefs>

</xml_diff>